<commit_message>
Update Element Cybersecurity Relevancy.docx
</commit_message>
<xml_diff>
--- a/source/reference_documents/secondary_documents/general/Element Cybersecurity Relevancy/Element Cybersecurity Relevancy.docx
+++ b/source/reference_documents/secondary_documents/general/Element Cybersecurity Relevancy/Element Cybersecurity Relevancy.docx
@@ -1,6 +1,6 @@
 
 <file path=word/document.xml><?xml version="1.0" encoding="utf-8"?>
-<w:document xmlns:wpc="http://schemas.microsoft.com/office/word/2010/wordprocessingCanvas" xmlns:cx="http://schemas.microsoft.com/office/drawing/2014/chartex" xmlns:cx1="http://schemas.microsoft.com/office/drawing/2015/9/8/chartex" xmlns:cx2="http://schemas.microsoft.com/office/drawing/2015/10/21/chartex" xmlns:cx3="http://schemas.microsoft.com/office/drawing/2016/5/9/chartex" xmlns:cx4="http://schemas.microsoft.com/office/drawing/2016/5/10/chartex" xmlns:cx5="http://schemas.microsoft.com/office/drawing/2016/5/11/chartex" xmlns:cx6="http://schemas.microsoft.com/office/drawing/2016/5/12/chartex" xmlns:cx7="http://schemas.microsoft.com/office/drawing/2016/5/13/chartex" xmlns:cx8="http://schemas.microsoft.com/office/drawing/2016/5/14/chartex" xmlns:mc="http://schemas.openxmlformats.org/markup-compatibility/2006" xmlns:aink="http://schemas.microsoft.com/office/drawing/2016/ink" xmlns:am3d="http://schemas.microsoft.com/office/drawing/2017/model3d" xmlns:o="urn:schemas-microsoft-com:office:office" xmlns:r="http://schemas.openxmlformats.org/officeDocument/2006/relationships" xmlns:m="http://schemas.openxmlformats.org/officeDocument/2006/math" xmlns:v="urn:schemas-microsoft-com:vml" xmlns:wp14="http://schemas.microsoft.com/office/word/2010/wordprocessingDrawing" xmlns:wp="http://schemas.openxmlformats.org/drawingml/2006/wordprocessingDrawing" xmlns:w10="urn:schemas-microsoft-com:office:word" xmlns:w="http://schemas.openxmlformats.org/wordprocessingml/2006/main" xmlns:w14="http://schemas.microsoft.com/office/word/2010/wordml" xmlns:w15="http://schemas.microsoft.com/office/word/2012/wordml" xmlns:w16cex="http://schemas.microsoft.com/office/word/2018/wordml/cex" xmlns:w16cid="http://schemas.microsoft.com/office/word/2016/wordml/cid" xmlns:w16="http://schemas.microsoft.com/office/word/2018/wordml" xmlns:w16se="http://schemas.microsoft.com/office/word/2015/wordml/symex" xmlns:wpg="http://schemas.microsoft.com/office/word/2010/wordprocessingGroup" xmlns:wpi="http://schemas.microsoft.com/office/word/2010/wordprocessingInk" xmlns:wne="http://schemas.microsoft.com/office/word/2006/wordml" xmlns:wps="http://schemas.microsoft.com/office/word/2010/wordprocessingShape" mc:Ignorable="w14 w15 w16se w16cid w16 w16cex wp14">
+<w:document xmlns:wpc="http://schemas.microsoft.com/office/word/2010/wordprocessingCanvas" xmlns:cx="http://schemas.microsoft.com/office/drawing/2014/chartex" xmlns:cx1="http://schemas.microsoft.com/office/drawing/2015/9/8/chartex" xmlns:cx2="http://schemas.microsoft.com/office/drawing/2015/10/21/chartex" xmlns:cx3="http://schemas.microsoft.com/office/drawing/2016/5/9/chartex" xmlns:cx4="http://schemas.microsoft.com/office/drawing/2016/5/10/chartex" xmlns:cx5="http://schemas.microsoft.com/office/drawing/2016/5/11/chartex" xmlns:cx6="http://schemas.microsoft.com/office/drawing/2016/5/12/chartex" xmlns:cx7="http://schemas.microsoft.com/office/drawing/2016/5/13/chartex" xmlns:cx8="http://schemas.microsoft.com/office/drawing/2016/5/14/chartex" xmlns:mc="http://schemas.openxmlformats.org/markup-compatibility/2006" xmlns:aink="http://schemas.microsoft.com/office/drawing/2016/ink" xmlns:am3d="http://schemas.microsoft.com/office/drawing/2017/model3d" xmlns:o="urn:schemas-microsoft-com:office:office" xmlns:r="http://schemas.openxmlformats.org/officeDocument/2006/relationships" xmlns:m="http://schemas.openxmlformats.org/officeDocument/2006/math" xmlns:v="urn:schemas-microsoft-com:vml" xmlns:wp14="http://schemas.microsoft.com/office/word/2010/wordprocessingDrawing" xmlns:wp="http://schemas.openxmlformats.org/drawingml/2006/wordprocessingDrawing" xmlns:w10="urn:schemas-microsoft-com:office:word" xmlns:w="http://schemas.openxmlformats.org/wordprocessingml/2006/main" xmlns:w14="http://schemas.microsoft.com/office/word/2010/wordml" xmlns:w15="http://schemas.microsoft.com/office/word/2012/wordml" xmlns:w16cex="http://schemas.microsoft.com/office/word/2018/wordml/cex" xmlns:w16cid="http://schemas.microsoft.com/office/word/2016/wordml/cid" xmlns:w16="http://schemas.microsoft.com/office/word/2018/wordml" xmlns:w16sdtdh="http://schemas.microsoft.com/office/word/2020/wordml/sdtdatahash" xmlns:w16se="http://schemas.microsoft.com/office/word/2015/wordml/symex" xmlns:wpg="http://schemas.microsoft.com/office/word/2010/wordprocessingGroup" xmlns:wpi="http://schemas.microsoft.com/office/word/2010/wordprocessingInk" xmlns:wne="http://schemas.microsoft.com/office/word/2006/wordml" xmlns:wps="http://schemas.microsoft.com/office/word/2010/wordprocessingShape" mc:Ignorable="w14 w15 w16se w16cid w16 w16cex w16sdtdh wp14">
   <w:body>
     <w:p>
       <w:pPr>
@@ -56,7 +56,7 @@
         <w:rPr>
           <w:noProof/>
         </w:rPr>
-        <w:t>7/27/22 8:43 AM</w:t>
+        <w:t>11/12/22 10:35 AM</w:t>
       </w:r>
       <w:r>
         <w:fldChar w:fldCharType="end"/>
@@ -883,10 +883,178 @@
         <w:t>AVCDL</w:t>
       </w:r>
       <w:r>
-        <w:t xml:space="preserve"> secondary document</w:t>
-      </w:r>
-      <w:r>
-        <w:t>.</w:t>
+        <w:t xml:space="preserve"> secondary document.</w:t>
+      </w:r>
+    </w:p>
+    <w:p>
+      <w:pPr>
+        <w:pStyle w:val="Heading2"/>
+        <w:numPr>
+          <w:ilvl w:val="0"/>
+          <w:numId w:val="3"/>
+        </w:numPr>
+        <w:ind w:left="540" w:hanging="540"/>
+        <w:jc w:val="both"/>
+      </w:pPr>
+      <w:r>
+        <w:t xml:space="preserve">Does the element </w:t>
+      </w:r>
+      <w:r>
+        <w:rPr>
+          <w:rFonts w:asciiTheme="minorEastAsia" w:eastAsiaTheme="minorEastAsia" w:hAnsiTheme="minorEastAsia" w:hint="eastAsia"/>
+          <w:lang w:eastAsia="zh-CN"/>
+        </w:rPr>
+        <w:t>have</w:t>
+      </w:r>
+      <w:r>
+        <w:rPr>
+          <w:rFonts w:asciiTheme="minorEastAsia" w:eastAsiaTheme="minorEastAsia" w:hAnsiTheme="minorEastAsia"/>
+          <w:lang w:eastAsia="zh-CN"/>
+        </w:rPr>
+        <w:t xml:space="preserve"> </w:t>
+      </w:r>
+      <w:r>
+        <w:rPr>
+          <w:rFonts w:asciiTheme="minorEastAsia" w:eastAsiaTheme="minorEastAsia" w:hAnsiTheme="minorEastAsia" w:hint="eastAsia"/>
+          <w:lang w:eastAsia="zh-CN"/>
+        </w:rPr>
+        <w:t>function</w:t>
+      </w:r>
+      <w:r>
+        <w:rPr>
+          <w:rFonts w:asciiTheme="minorEastAsia" w:eastAsiaTheme="minorEastAsia" w:hAnsiTheme="minorEastAsia"/>
+          <w:lang w:eastAsia="zh-CN"/>
+        </w:rPr>
+        <w:t xml:space="preserve"> </w:t>
+      </w:r>
+      <w:r>
+        <w:rPr>
+          <w:rFonts w:asciiTheme="minorEastAsia" w:eastAsiaTheme="minorEastAsia" w:hAnsiTheme="minorEastAsia" w:hint="eastAsia"/>
+          <w:lang w:eastAsia="zh-CN"/>
+        </w:rPr>
+        <w:t>of</w:t>
+      </w:r>
+      <w:r>
+        <w:rPr>
+          <w:rFonts w:asciiTheme="minorEastAsia" w:eastAsiaTheme="minorEastAsia" w:hAnsiTheme="minorEastAsia"/>
+          <w:lang w:eastAsia="zh-CN"/>
+        </w:rPr>
+        <w:t xml:space="preserve"> </w:t>
+      </w:r>
+      <w:r>
+        <w:rPr>
+          <w:rFonts w:asciiTheme="minorEastAsia" w:eastAsiaTheme="minorEastAsia" w:hAnsiTheme="minorEastAsia" w:hint="eastAsia"/>
+          <w:lang w:eastAsia="zh-CN"/>
+        </w:rPr>
+        <w:t>OTA</w:t>
+      </w:r>
+      <w:r>
+        <w:t>?</w:t>
+      </w:r>
+    </w:p>
+    <w:p>
+      <w:pPr>
+        <w:spacing w:after="240"/>
+        <w:ind w:left="720" w:hanging="720"/>
+        <w:jc w:val="both"/>
+      </w:pPr>
+      <w:r>
+        <w:rPr>
+          <w:b/>
+          <w:bCs/>
+          <w:color w:val="0070C0"/>
+        </w:rPr>
+        <w:t>Note:</w:t>
+      </w:r>
+      <w:r>
+        <w:tab/>
+      </w:r>
+      <w:r>
+        <w:rPr>
+          <w:rFonts w:hint="eastAsia"/>
+          <w:lang w:eastAsia="zh-CN"/>
+        </w:rPr>
+        <w:t>ECU</w:t>
+      </w:r>
+      <w:r>
+        <w:t xml:space="preserve"> </w:t>
+      </w:r>
+      <w:r>
+        <w:rPr>
+          <w:rFonts w:hint="eastAsia"/>
+          <w:lang w:eastAsia="zh-CN"/>
+        </w:rPr>
+        <w:t>have</w:t>
+      </w:r>
+      <w:r>
+        <w:t xml:space="preserve"> </w:t>
+      </w:r>
+      <w:r>
+        <w:rPr>
+          <w:rFonts w:hint="eastAsia"/>
+          <w:lang w:eastAsia="zh-CN"/>
+        </w:rPr>
+        <w:t>OTA</w:t>
+      </w:r>
+      <w:r>
+        <w:t xml:space="preserve"> </w:t>
+      </w:r>
+      <w:r>
+        <w:rPr>
+          <w:rFonts w:hint="eastAsia"/>
+          <w:lang w:eastAsia="zh-CN"/>
+        </w:rPr>
+        <w:t>function</w:t>
+      </w:r>
+      <w:r>
+        <w:t xml:space="preserve"> </w:t>
+      </w:r>
+      <w:r>
+        <w:rPr>
+          <w:rFonts w:hint="eastAsia"/>
+          <w:lang w:eastAsia="zh-CN"/>
+        </w:rPr>
+        <w:t>should</w:t>
+      </w:r>
+      <w:r>
+        <w:t xml:space="preserve"> </w:t>
+      </w:r>
+      <w:r>
+        <w:rPr>
+          <w:rFonts w:hint="eastAsia"/>
+          <w:lang w:eastAsia="zh-CN"/>
+        </w:rPr>
+        <w:t>have</w:t>
+      </w:r>
+      <w:r>
+        <w:t xml:space="preserve"> </w:t>
+      </w:r>
+      <w:r>
+        <w:rPr>
+          <w:rFonts w:hint="eastAsia"/>
+          <w:lang w:eastAsia="zh-CN"/>
+        </w:rPr>
+        <w:t>special</w:t>
+      </w:r>
+      <w:r>
+        <w:t xml:space="preserve"> </w:t>
+      </w:r>
+      <w:r>
+        <w:rPr>
+          <w:rFonts w:hint="eastAsia"/>
+          <w:lang w:eastAsia="zh-CN"/>
+        </w:rPr>
+        <w:t>security</w:t>
+      </w:r>
+      <w:r>
+        <w:t xml:space="preserve"> </w:t>
+      </w:r>
+      <w:r>
+        <w:rPr>
+          <w:rFonts w:hint="eastAsia"/>
+          <w:lang w:eastAsia="zh-CN"/>
+        </w:rPr>
+        <w:t>requirement</w:t>
       </w:r>
     </w:p>
     <w:p>
@@ -1116,14 +1284,7 @@
           <w:b/>
           <w:bCs/>
         </w:rPr>
-        <w:t>Product-level Security Requirements</w:t>
-      </w:r>
-      <w:r>
-        <w:rPr>
-          <w:b/>
-          <w:bCs/>
-        </w:rPr>
-        <w:t xml:space="preserve"> </w:t>
+        <w:t xml:space="preserve">Product-level Security Requirements </w:t>
       </w:r>
       <w:r>
         <w:t>(</w:t>
@@ -1236,7 +1397,7 @@
 </file>
 
 <file path=word/endnotes.xml><?xml version="1.0" encoding="utf-8"?>
-<w:endnotes xmlns:wpc="http://schemas.microsoft.com/office/word/2010/wordprocessingCanvas" xmlns:cx="http://schemas.microsoft.com/office/drawing/2014/chartex" xmlns:cx1="http://schemas.microsoft.com/office/drawing/2015/9/8/chartex" xmlns:cx2="http://schemas.microsoft.com/office/drawing/2015/10/21/chartex" xmlns:cx3="http://schemas.microsoft.com/office/drawing/2016/5/9/chartex" xmlns:cx4="http://schemas.microsoft.com/office/drawing/2016/5/10/chartex" xmlns:cx5="http://schemas.microsoft.com/office/drawing/2016/5/11/chartex" xmlns:cx6="http://schemas.microsoft.com/office/drawing/2016/5/12/chartex" xmlns:cx7="http://schemas.microsoft.com/office/drawing/2016/5/13/chartex" xmlns:cx8="http://schemas.microsoft.com/office/drawing/2016/5/14/chartex" xmlns:mc="http://schemas.openxmlformats.org/markup-compatibility/2006" xmlns:aink="http://schemas.microsoft.com/office/drawing/2016/ink" xmlns:am3d="http://schemas.microsoft.com/office/drawing/2017/model3d" xmlns:o="urn:schemas-microsoft-com:office:office" xmlns:r="http://schemas.openxmlformats.org/officeDocument/2006/relationships" xmlns:m="http://schemas.openxmlformats.org/officeDocument/2006/math" xmlns:v="urn:schemas-microsoft-com:vml" xmlns:wp14="http://schemas.microsoft.com/office/word/2010/wordprocessingDrawing" xmlns:wp="http://schemas.openxmlformats.org/drawingml/2006/wordprocessingDrawing" xmlns:w10="urn:schemas-microsoft-com:office:word" xmlns:w="http://schemas.openxmlformats.org/wordprocessingml/2006/main" xmlns:w14="http://schemas.microsoft.com/office/word/2010/wordml" xmlns:w15="http://schemas.microsoft.com/office/word/2012/wordml" xmlns:w16cex="http://schemas.microsoft.com/office/word/2018/wordml/cex" xmlns:w16cid="http://schemas.microsoft.com/office/word/2016/wordml/cid" xmlns:w16="http://schemas.microsoft.com/office/word/2018/wordml" xmlns:w16se="http://schemas.microsoft.com/office/word/2015/wordml/symex" xmlns:wpg="http://schemas.microsoft.com/office/word/2010/wordprocessingGroup" xmlns:wpi="http://schemas.microsoft.com/office/word/2010/wordprocessingInk" xmlns:wne="http://schemas.microsoft.com/office/word/2006/wordml" xmlns:wps="http://schemas.microsoft.com/office/word/2010/wordprocessingShape" mc:Ignorable="w14 w15 w16se w16cid w16 w16cex wp14">
+<w:endnotes xmlns:wpc="http://schemas.microsoft.com/office/word/2010/wordprocessingCanvas" xmlns:cx="http://schemas.microsoft.com/office/drawing/2014/chartex" xmlns:cx1="http://schemas.microsoft.com/office/drawing/2015/9/8/chartex" xmlns:cx2="http://schemas.microsoft.com/office/drawing/2015/10/21/chartex" xmlns:cx3="http://schemas.microsoft.com/office/drawing/2016/5/9/chartex" xmlns:cx4="http://schemas.microsoft.com/office/drawing/2016/5/10/chartex" xmlns:cx5="http://schemas.microsoft.com/office/drawing/2016/5/11/chartex" xmlns:cx6="http://schemas.microsoft.com/office/drawing/2016/5/12/chartex" xmlns:cx7="http://schemas.microsoft.com/office/drawing/2016/5/13/chartex" xmlns:cx8="http://schemas.microsoft.com/office/drawing/2016/5/14/chartex" xmlns:mc="http://schemas.openxmlformats.org/markup-compatibility/2006" xmlns:aink="http://schemas.microsoft.com/office/drawing/2016/ink" xmlns:am3d="http://schemas.microsoft.com/office/drawing/2017/model3d" xmlns:o="urn:schemas-microsoft-com:office:office" xmlns:r="http://schemas.openxmlformats.org/officeDocument/2006/relationships" xmlns:m="http://schemas.openxmlformats.org/officeDocument/2006/math" xmlns:v="urn:schemas-microsoft-com:vml" xmlns:wp14="http://schemas.microsoft.com/office/word/2010/wordprocessingDrawing" xmlns:wp="http://schemas.openxmlformats.org/drawingml/2006/wordprocessingDrawing" xmlns:w10="urn:schemas-microsoft-com:office:word" xmlns:w="http://schemas.openxmlformats.org/wordprocessingml/2006/main" xmlns:w14="http://schemas.microsoft.com/office/word/2010/wordml" xmlns:w15="http://schemas.microsoft.com/office/word/2012/wordml" xmlns:w16cex="http://schemas.microsoft.com/office/word/2018/wordml/cex" xmlns:w16cid="http://schemas.microsoft.com/office/word/2016/wordml/cid" xmlns:w16="http://schemas.microsoft.com/office/word/2018/wordml" xmlns:w16sdtdh="http://schemas.microsoft.com/office/word/2020/wordml/sdtdatahash" xmlns:w16se="http://schemas.microsoft.com/office/word/2015/wordml/symex" xmlns:wpg="http://schemas.microsoft.com/office/word/2010/wordprocessingGroup" xmlns:wpi="http://schemas.microsoft.com/office/word/2010/wordprocessingInk" xmlns:wne="http://schemas.microsoft.com/office/word/2006/wordml" xmlns:wps="http://schemas.microsoft.com/office/word/2010/wordprocessingShape" mc:Ignorable="w14 w15 w16se w16cid w16 w16cex w16sdtdh wp14">
   <w:endnote w:type="separator" w:id="-1">
     <w:p>
       <w:pPr>
@@ -1261,7 +1422,7 @@
 </file>
 
 <file path=word/footer1.xml><?xml version="1.0" encoding="utf-8"?>
-<w:ftr xmlns:wpc="http://schemas.microsoft.com/office/word/2010/wordprocessingCanvas" xmlns:cx="http://schemas.microsoft.com/office/drawing/2014/chartex" xmlns:cx1="http://schemas.microsoft.com/office/drawing/2015/9/8/chartex" xmlns:cx2="http://schemas.microsoft.com/office/drawing/2015/10/21/chartex" xmlns:cx3="http://schemas.microsoft.com/office/drawing/2016/5/9/chartex" xmlns:cx4="http://schemas.microsoft.com/office/drawing/2016/5/10/chartex" xmlns:cx5="http://schemas.microsoft.com/office/drawing/2016/5/11/chartex" xmlns:cx6="http://schemas.microsoft.com/office/drawing/2016/5/12/chartex" xmlns:cx7="http://schemas.microsoft.com/office/drawing/2016/5/13/chartex" xmlns:cx8="http://schemas.microsoft.com/office/drawing/2016/5/14/chartex" xmlns:mc="http://schemas.openxmlformats.org/markup-compatibility/2006" xmlns:aink="http://schemas.microsoft.com/office/drawing/2016/ink" xmlns:am3d="http://schemas.microsoft.com/office/drawing/2017/model3d" xmlns:o="urn:schemas-microsoft-com:office:office" xmlns:r="http://schemas.openxmlformats.org/officeDocument/2006/relationships" xmlns:m="http://schemas.openxmlformats.org/officeDocument/2006/math" xmlns:v="urn:schemas-microsoft-com:vml" xmlns:wp14="http://schemas.microsoft.com/office/word/2010/wordprocessingDrawing" xmlns:wp="http://schemas.openxmlformats.org/drawingml/2006/wordprocessingDrawing" xmlns:w10="urn:schemas-microsoft-com:office:word" xmlns:w="http://schemas.openxmlformats.org/wordprocessingml/2006/main" xmlns:w14="http://schemas.microsoft.com/office/word/2010/wordml" xmlns:w15="http://schemas.microsoft.com/office/word/2012/wordml" xmlns:w16cex="http://schemas.microsoft.com/office/word/2018/wordml/cex" xmlns:w16cid="http://schemas.microsoft.com/office/word/2016/wordml/cid" xmlns:w16="http://schemas.microsoft.com/office/word/2018/wordml" xmlns:w16se="http://schemas.microsoft.com/office/word/2015/wordml/symex" xmlns:wpg="http://schemas.microsoft.com/office/word/2010/wordprocessingGroup" xmlns:wpi="http://schemas.microsoft.com/office/word/2010/wordprocessingInk" xmlns:wne="http://schemas.microsoft.com/office/word/2006/wordml" xmlns:wps="http://schemas.microsoft.com/office/word/2010/wordprocessingShape" mc:Ignorable="w14 w15 w16se w16cid w16 w16cex wp14">
+<w:ftr xmlns:wpc="http://schemas.microsoft.com/office/word/2010/wordprocessingCanvas" xmlns:cx="http://schemas.microsoft.com/office/drawing/2014/chartex" xmlns:cx1="http://schemas.microsoft.com/office/drawing/2015/9/8/chartex" xmlns:cx2="http://schemas.microsoft.com/office/drawing/2015/10/21/chartex" xmlns:cx3="http://schemas.microsoft.com/office/drawing/2016/5/9/chartex" xmlns:cx4="http://schemas.microsoft.com/office/drawing/2016/5/10/chartex" xmlns:cx5="http://schemas.microsoft.com/office/drawing/2016/5/11/chartex" xmlns:cx6="http://schemas.microsoft.com/office/drawing/2016/5/12/chartex" xmlns:cx7="http://schemas.microsoft.com/office/drawing/2016/5/13/chartex" xmlns:cx8="http://schemas.microsoft.com/office/drawing/2016/5/14/chartex" xmlns:mc="http://schemas.openxmlformats.org/markup-compatibility/2006" xmlns:aink="http://schemas.microsoft.com/office/drawing/2016/ink" xmlns:am3d="http://schemas.microsoft.com/office/drawing/2017/model3d" xmlns:o="urn:schemas-microsoft-com:office:office" xmlns:r="http://schemas.openxmlformats.org/officeDocument/2006/relationships" xmlns:m="http://schemas.openxmlformats.org/officeDocument/2006/math" xmlns:v="urn:schemas-microsoft-com:vml" xmlns:wp14="http://schemas.microsoft.com/office/word/2010/wordprocessingDrawing" xmlns:wp="http://schemas.openxmlformats.org/drawingml/2006/wordprocessingDrawing" xmlns:w10="urn:schemas-microsoft-com:office:word" xmlns:w="http://schemas.openxmlformats.org/wordprocessingml/2006/main" xmlns:w14="http://schemas.microsoft.com/office/word/2010/wordml" xmlns:w15="http://schemas.microsoft.com/office/word/2012/wordml" xmlns:w16cex="http://schemas.microsoft.com/office/word/2018/wordml/cex" xmlns:w16cid="http://schemas.microsoft.com/office/word/2016/wordml/cid" xmlns:w16="http://schemas.microsoft.com/office/word/2018/wordml" xmlns:w16sdtdh="http://schemas.microsoft.com/office/word/2020/wordml/sdtdatahash" xmlns:w16se="http://schemas.microsoft.com/office/word/2015/wordml/symex" xmlns:wpg="http://schemas.microsoft.com/office/word/2010/wordprocessingGroup" xmlns:wpi="http://schemas.microsoft.com/office/word/2010/wordprocessingInk" xmlns:wne="http://schemas.microsoft.com/office/word/2006/wordml" xmlns:wps="http://schemas.microsoft.com/office/word/2010/wordprocessingShape" mc:Ignorable="w14 w15 w16se w16cid w16 w16cex w16sdtdh wp14">
   <w:sdt>
     <w:sdtPr>
       <w:rPr>
@@ -1273,6 +1434,11 @@
         <w:docPartUnique/>
       </w:docPartObj>
     </w:sdtPr>
+    <w:sdtEndPr>
+      <w:rPr>
+        <w:rStyle w:val="PageNumber"/>
+      </w:rPr>
+    </w:sdtEndPr>
     <w:sdtContent>
       <w:p>
         <w:pPr>
@@ -1313,7 +1479,7 @@
 </file>
 
 <file path=word/footer2.xml><?xml version="1.0" encoding="utf-8"?>
-<w:ftr xmlns:wpc="http://schemas.microsoft.com/office/word/2010/wordprocessingCanvas" xmlns:cx="http://schemas.microsoft.com/office/drawing/2014/chartex" xmlns:cx1="http://schemas.microsoft.com/office/drawing/2015/9/8/chartex" xmlns:cx2="http://schemas.microsoft.com/office/drawing/2015/10/21/chartex" xmlns:cx3="http://schemas.microsoft.com/office/drawing/2016/5/9/chartex" xmlns:cx4="http://schemas.microsoft.com/office/drawing/2016/5/10/chartex" xmlns:cx5="http://schemas.microsoft.com/office/drawing/2016/5/11/chartex" xmlns:cx6="http://schemas.microsoft.com/office/drawing/2016/5/12/chartex" xmlns:cx7="http://schemas.microsoft.com/office/drawing/2016/5/13/chartex" xmlns:cx8="http://schemas.microsoft.com/office/drawing/2016/5/14/chartex" xmlns:mc="http://schemas.openxmlformats.org/markup-compatibility/2006" xmlns:aink="http://schemas.microsoft.com/office/drawing/2016/ink" xmlns:am3d="http://schemas.microsoft.com/office/drawing/2017/model3d" xmlns:o="urn:schemas-microsoft-com:office:office" xmlns:r="http://schemas.openxmlformats.org/officeDocument/2006/relationships" xmlns:m="http://schemas.openxmlformats.org/officeDocument/2006/math" xmlns:v="urn:schemas-microsoft-com:vml" xmlns:wp14="http://schemas.microsoft.com/office/word/2010/wordprocessingDrawing" xmlns:wp="http://schemas.openxmlformats.org/drawingml/2006/wordprocessingDrawing" xmlns:w10="urn:schemas-microsoft-com:office:word" xmlns:w="http://schemas.openxmlformats.org/wordprocessingml/2006/main" xmlns:w14="http://schemas.microsoft.com/office/word/2010/wordml" xmlns:w15="http://schemas.microsoft.com/office/word/2012/wordml" xmlns:w16cex="http://schemas.microsoft.com/office/word/2018/wordml/cex" xmlns:w16cid="http://schemas.microsoft.com/office/word/2016/wordml/cid" xmlns:w16="http://schemas.microsoft.com/office/word/2018/wordml" xmlns:w16se="http://schemas.microsoft.com/office/word/2015/wordml/symex" xmlns:wpg="http://schemas.microsoft.com/office/word/2010/wordprocessingGroup" xmlns:wpi="http://schemas.microsoft.com/office/word/2010/wordprocessingInk" xmlns:wne="http://schemas.microsoft.com/office/word/2006/wordml" xmlns:wps="http://schemas.microsoft.com/office/word/2010/wordprocessingShape" mc:Ignorable="w14 w15 w16se w16cid w16 w16cex wp14">
+<w:ftr xmlns:wpc="http://schemas.microsoft.com/office/word/2010/wordprocessingCanvas" xmlns:cx="http://schemas.microsoft.com/office/drawing/2014/chartex" xmlns:cx1="http://schemas.microsoft.com/office/drawing/2015/9/8/chartex" xmlns:cx2="http://schemas.microsoft.com/office/drawing/2015/10/21/chartex" xmlns:cx3="http://schemas.microsoft.com/office/drawing/2016/5/9/chartex" xmlns:cx4="http://schemas.microsoft.com/office/drawing/2016/5/10/chartex" xmlns:cx5="http://schemas.microsoft.com/office/drawing/2016/5/11/chartex" xmlns:cx6="http://schemas.microsoft.com/office/drawing/2016/5/12/chartex" xmlns:cx7="http://schemas.microsoft.com/office/drawing/2016/5/13/chartex" xmlns:cx8="http://schemas.microsoft.com/office/drawing/2016/5/14/chartex" xmlns:mc="http://schemas.openxmlformats.org/markup-compatibility/2006" xmlns:aink="http://schemas.microsoft.com/office/drawing/2016/ink" xmlns:am3d="http://schemas.microsoft.com/office/drawing/2017/model3d" xmlns:o="urn:schemas-microsoft-com:office:office" xmlns:r="http://schemas.openxmlformats.org/officeDocument/2006/relationships" xmlns:m="http://schemas.openxmlformats.org/officeDocument/2006/math" xmlns:v="urn:schemas-microsoft-com:vml" xmlns:wp14="http://schemas.microsoft.com/office/word/2010/wordprocessingDrawing" xmlns:wp="http://schemas.openxmlformats.org/drawingml/2006/wordprocessingDrawing" xmlns:w10="urn:schemas-microsoft-com:office:word" xmlns:w="http://schemas.openxmlformats.org/wordprocessingml/2006/main" xmlns:w14="http://schemas.microsoft.com/office/word/2010/wordml" xmlns:w15="http://schemas.microsoft.com/office/word/2012/wordml" xmlns:w16cex="http://schemas.microsoft.com/office/word/2018/wordml/cex" xmlns:w16cid="http://schemas.microsoft.com/office/word/2016/wordml/cid" xmlns:w16="http://schemas.microsoft.com/office/word/2018/wordml" xmlns:w16sdtdh="http://schemas.microsoft.com/office/word/2020/wordml/sdtdatahash" xmlns:w16se="http://schemas.microsoft.com/office/word/2015/wordml/symex" xmlns:wpg="http://schemas.microsoft.com/office/word/2010/wordprocessingGroup" xmlns:wpi="http://schemas.microsoft.com/office/word/2010/wordprocessingInk" xmlns:wne="http://schemas.microsoft.com/office/word/2006/wordml" xmlns:wps="http://schemas.microsoft.com/office/word/2010/wordprocessingShape" mc:Ignorable="w14 w15 w16se w16cid w16 w16cex w16sdtdh wp14">
   <w:sdt>
     <w:sdtPr>
       <w:rPr>
@@ -1325,6 +1491,11 @@
         <w:docPartUnique/>
       </w:docPartObj>
     </w:sdtPr>
+    <w:sdtEndPr>
+      <w:rPr>
+        <w:rStyle w:val="PageNumber"/>
+      </w:rPr>
+    </w:sdtEndPr>
     <w:sdtContent>
       <w:p>
         <w:pPr>
@@ -1378,7 +1549,7 @@
 </file>
 
 <file path=word/footnotes.xml><?xml version="1.0" encoding="utf-8"?>
-<w:footnotes xmlns:wpc="http://schemas.microsoft.com/office/word/2010/wordprocessingCanvas" xmlns:cx="http://schemas.microsoft.com/office/drawing/2014/chartex" xmlns:cx1="http://schemas.microsoft.com/office/drawing/2015/9/8/chartex" xmlns:cx2="http://schemas.microsoft.com/office/drawing/2015/10/21/chartex" xmlns:cx3="http://schemas.microsoft.com/office/drawing/2016/5/9/chartex" xmlns:cx4="http://schemas.microsoft.com/office/drawing/2016/5/10/chartex" xmlns:cx5="http://schemas.microsoft.com/office/drawing/2016/5/11/chartex" xmlns:cx6="http://schemas.microsoft.com/office/drawing/2016/5/12/chartex" xmlns:cx7="http://schemas.microsoft.com/office/drawing/2016/5/13/chartex" xmlns:cx8="http://schemas.microsoft.com/office/drawing/2016/5/14/chartex" xmlns:mc="http://schemas.openxmlformats.org/markup-compatibility/2006" xmlns:aink="http://schemas.microsoft.com/office/drawing/2016/ink" xmlns:am3d="http://schemas.microsoft.com/office/drawing/2017/model3d" xmlns:o="urn:schemas-microsoft-com:office:office" xmlns:r="http://schemas.openxmlformats.org/officeDocument/2006/relationships" xmlns:m="http://schemas.openxmlformats.org/officeDocument/2006/math" xmlns:v="urn:schemas-microsoft-com:vml" xmlns:wp14="http://schemas.microsoft.com/office/word/2010/wordprocessingDrawing" xmlns:wp="http://schemas.openxmlformats.org/drawingml/2006/wordprocessingDrawing" xmlns:w10="urn:schemas-microsoft-com:office:word" xmlns:w="http://schemas.openxmlformats.org/wordprocessingml/2006/main" xmlns:w14="http://schemas.microsoft.com/office/word/2010/wordml" xmlns:w15="http://schemas.microsoft.com/office/word/2012/wordml" xmlns:w16cex="http://schemas.microsoft.com/office/word/2018/wordml/cex" xmlns:w16cid="http://schemas.microsoft.com/office/word/2016/wordml/cid" xmlns:w16="http://schemas.microsoft.com/office/word/2018/wordml" xmlns:w16se="http://schemas.microsoft.com/office/word/2015/wordml/symex" xmlns:wpg="http://schemas.microsoft.com/office/word/2010/wordprocessingGroup" xmlns:wpi="http://schemas.microsoft.com/office/word/2010/wordprocessingInk" xmlns:wne="http://schemas.microsoft.com/office/word/2006/wordml" xmlns:wps="http://schemas.microsoft.com/office/word/2010/wordprocessingShape" mc:Ignorable="w14 w15 w16se w16cid w16 w16cex wp14">
+<w:footnotes xmlns:wpc="http://schemas.microsoft.com/office/word/2010/wordprocessingCanvas" xmlns:cx="http://schemas.microsoft.com/office/drawing/2014/chartex" xmlns:cx1="http://schemas.microsoft.com/office/drawing/2015/9/8/chartex" xmlns:cx2="http://schemas.microsoft.com/office/drawing/2015/10/21/chartex" xmlns:cx3="http://schemas.microsoft.com/office/drawing/2016/5/9/chartex" xmlns:cx4="http://schemas.microsoft.com/office/drawing/2016/5/10/chartex" xmlns:cx5="http://schemas.microsoft.com/office/drawing/2016/5/11/chartex" xmlns:cx6="http://schemas.microsoft.com/office/drawing/2016/5/12/chartex" xmlns:cx7="http://schemas.microsoft.com/office/drawing/2016/5/13/chartex" xmlns:cx8="http://schemas.microsoft.com/office/drawing/2016/5/14/chartex" xmlns:mc="http://schemas.openxmlformats.org/markup-compatibility/2006" xmlns:aink="http://schemas.microsoft.com/office/drawing/2016/ink" xmlns:am3d="http://schemas.microsoft.com/office/drawing/2017/model3d" xmlns:o="urn:schemas-microsoft-com:office:office" xmlns:r="http://schemas.openxmlformats.org/officeDocument/2006/relationships" xmlns:m="http://schemas.openxmlformats.org/officeDocument/2006/math" xmlns:v="urn:schemas-microsoft-com:vml" xmlns:wp14="http://schemas.microsoft.com/office/word/2010/wordprocessingDrawing" xmlns:wp="http://schemas.openxmlformats.org/drawingml/2006/wordprocessingDrawing" xmlns:w10="urn:schemas-microsoft-com:office:word" xmlns:w="http://schemas.openxmlformats.org/wordprocessingml/2006/main" xmlns:w14="http://schemas.microsoft.com/office/word/2010/wordml" xmlns:w15="http://schemas.microsoft.com/office/word/2012/wordml" xmlns:w16cex="http://schemas.microsoft.com/office/word/2018/wordml/cex" xmlns:w16cid="http://schemas.microsoft.com/office/word/2016/wordml/cid" xmlns:w16="http://schemas.microsoft.com/office/word/2018/wordml" xmlns:w16sdtdh="http://schemas.microsoft.com/office/word/2020/wordml/sdtdatahash" xmlns:w16se="http://schemas.microsoft.com/office/word/2015/wordml/symex" xmlns:wpg="http://schemas.microsoft.com/office/word/2010/wordprocessingGroup" xmlns:wpi="http://schemas.microsoft.com/office/word/2010/wordprocessingInk" xmlns:wne="http://schemas.microsoft.com/office/word/2006/wordml" xmlns:wps="http://schemas.microsoft.com/office/word/2010/wordprocessingShape" mc:Ignorable="w14 w15 w16se w16cid w16 w16cex w16sdtdh wp14">
   <w:footnote w:type="separator" w:id="-1">
     <w:p>
       <w:pPr>
@@ -1403,7 +1574,7 @@
 </file>
 
 <file path=word/numbering.xml><?xml version="1.0" encoding="utf-8"?>
-<w:numbering xmlns:wpc="http://schemas.microsoft.com/office/word/2010/wordprocessingCanvas" xmlns:cx="http://schemas.microsoft.com/office/drawing/2014/chartex" xmlns:cx1="http://schemas.microsoft.com/office/drawing/2015/9/8/chartex" xmlns:cx2="http://schemas.microsoft.com/office/drawing/2015/10/21/chartex" xmlns:cx3="http://schemas.microsoft.com/office/drawing/2016/5/9/chartex" xmlns:cx4="http://schemas.microsoft.com/office/drawing/2016/5/10/chartex" xmlns:cx5="http://schemas.microsoft.com/office/drawing/2016/5/11/chartex" xmlns:cx6="http://schemas.microsoft.com/office/drawing/2016/5/12/chartex" xmlns:cx7="http://schemas.microsoft.com/office/drawing/2016/5/13/chartex" xmlns:cx8="http://schemas.microsoft.com/office/drawing/2016/5/14/chartex" xmlns:mc="http://schemas.openxmlformats.org/markup-compatibility/2006" xmlns:aink="http://schemas.microsoft.com/office/drawing/2016/ink" xmlns:am3d="http://schemas.microsoft.com/office/drawing/2017/model3d" xmlns:o="urn:schemas-microsoft-com:office:office" xmlns:r="http://schemas.openxmlformats.org/officeDocument/2006/relationships" xmlns:m="http://schemas.openxmlformats.org/officeDocument/2006/math" xmlns:v="urn:schemas-microsoft-com:vml" xmlns:wp14="http://schemas.microsoft.com/office/word/2010/wordprocessingDrawing" xmlns:wp="http://schemas.openxmlformats.org/drawingml/2006/wordprocessingDrawing" xmlns:w10="urn:schemas-microsoft-com:office:word" xmlns:w="http://schemas.openxmlformats.org/wordprocessingml/2006/main" xmlns:w14="http://schemas.microsoft.com/office/word/2010/wordml" xmlns:w15="http://schemas.microsoft.com/office/word/2012/wordml" xmlns:w16cex="http://schemas.microsoft.com/office/word/2018/wordml/cex" xmlns:w16cid="http://schemas.microsoft.com/office/word/2016/wordml/cid" xmlns:w16="http://schemas.microsoft.com/office/word/2018/wordml" xmlns:w16se="http://schemas.microsoft.com/office/word/2015/wordml/symex" xmlns:wpg="http://schemas.microsoft.com/office/word/2010/wordprocessingGroup" xmlns:wpi="http://schemas.microsoft.com/office/word/2010/wordprocessingInk" xmlns:wne="http://schemas.microsoft.com/office/word/2006/wordml" xmlns:wps="http://schemas.microsoft.com/office/word/2010/wordprocessingShape" mc:Ignorable="w14 w15 w16se w16cid w16 w16cex wp14">
+<w:numbering xmlns:wpc="http://schemas.microsoft.com/office/word/2010/wordprocessingCanvas" xmlns:cx="http://schemas.microsoft.com/office/drawing/2014/chartex" xmlns:cx1="http://schemas.microsoft.com/office/drawing/2015/9/8/chartex" xmlns:cx2="http://schemas.microsoft.com/office/drawing/2015/10/21/chartex" xmlns:cx3="http://schemas.microsoft.com/office/drawing/2016/5/9/chartex" xmlns:cx4="http://schemas.microsoft.com/office/drawing/2016/5/10/chartex" xmlns:cx5="http://schemas.microsoft.com/office/drawing/2016/5/11/chartex" xmlns:cx6="http://schemas.microsoft.com/office/drawing/2016/5/12/chartex" xmlns:cx7="http://schemas.microsoft.com/office/drawing/2016/5/13/chartex" xmlns:cx8="http://schemas.microsoft.com/office/drawing/2016/5/14/chartex" xmlns:mc="http://schemas.openxmlformats.org/markup-compatibility/2006" xmlns:aink="http://schemas.microsoft.com/office/drawing/2016/ink" xmlns:am3d="http://schemas.microsoft.com/office/drawing/2017/model3d" xmlns:o="urn:schemas-microsoft-com:office:office" xmlns:r="http://schemas.openxmlformats.org/officeDocument/2006/relationships" xmlns:m="http://schemas.openxmlformats.org/officeDocument/2006/math" xmlns:v="urn:schemas-microsoft-com:vml" xmlns:wp14="http://schemas.microsoft.com/office/word/2010/wordprocessingDrawing" xmlns:wp="http://schemas.openxmlformats.org/drawingml/2006/wordprocessingDrawing" xmlns:w10="urn:schemas-microsoft-com:office:word" xmlns:w="http://schemas.openxmlformats.org/wordprocessingml/2006/main" xmlns:w14="http://schemas.microsoft.com/office/word/2010/wordml" xmlns:w15="http://schemas.microsoft.com/office/word/2012/wordml" xmlns:w16cex="http://schemas.microsoft.com/office/word/2018/wordml/cex" xmlns:w16cid="http://schemas.microsoft.com/office/word/2016/wordml/cid" xmlns:w16="http://schemas.microsoft.com/office/word/2018/wordml" xmlns:w16sdtdh="http://schemas.microsoft.com/office/word/2020/wordml/sdtdatahash" xmlns:w16se="http://schemas.microsoft.com/office/word/2015/wordml/symex" xmlns:wpg="http://schemas.microsoft.com/office/word/2010/wordprocessingGroup" xmlns:wpi="http://schemas.microsoft.com/office/word/2010/wordprocessingInk" xmlns:wne="http://schemas.microsoft.com/office/word/2006/wordml" xmlns:wps="http://schemas.microsoft.com/office/word/2010/wordprocessingShape" mc:Ignorable="w14 w15 w16se w16cid w16 w16cex w16sdtdh wp14">
   <w:abstractNum w:abstractNumId="0" w15:restartNumberingAfterBreak="0">
     <w:nsid w:val="1AFC7D54"/>
     <w:multiLevelType w:val="hybridMultilevel"/>
@@ -1794,11 +1965,11 @@
 </file>
 
 <file path=word/styles.xml><?xml version="1.0" encoding="utf-8"?>
-<w:styles xmlns:mc="http://schemas.openxmlformats.org/markup-compatibility/2006" xmlns:r="http://schemas.openxmlformats.org/officeDocument/2006/relationships" xmlns:w="http://schemas.openxmlformats.org/wordprocessingml/2006/main" xmlns:w14="http://schemas.microsoft.com/office/word/2010/wordml" xmlns:w15="http://schemas.microsoft.com/office/word/2012/wordml" xmlns:w16cex="http://schemas.microsoft.com/office/word/2018/wordml/cex" xmlns:w16cid="http://schemas.microsoft.com/office/word/2016/wordml/cid" xmlns:w16="http://schemas.microsoft.com/office/word/2018/wordml" xmlns:w16se="http://schemas.microsoft.com/office/word/2015/wordml/symex" mc:Ignorable="w14 w15 w16se w16cid w16 w16cex">
+<w:styles xmlns:mc="http://schemas.openxmlformats.org/markup-compatibility/2006" xmlns:r="http://schemas.openxmlformats.org/officeDocument/2006/relationships" xmlns:w="http://schemas.openxmlformats.org/wordprocessingml/2006/main" xmlns:w14="http://schemas.microsoft.com/office/word/2010/wordml" xmlns:w15="http://schemas.microsoft.com/office/word/2012/wordml" xmlns:w16cex="http://schemas.microsoft.com/office/word/2018/wordml/cex" xmlns:w16cid="http://schemas.microsoft.com/office/word/2016/wordml/cid" xmlns:w16="http://schemas.microsoft.com/office/word/2018/wordml" xmlns:w16sdtdh="http://schemas.microsoft.com/office/word/2020/wordml/sdtdatahash" xmlns:w16se="http://schemas.microsoft.com/office/word/2015/wordml/symex" mc:Ignorable="w14 w15 w16se w16cid w16 w16cex w16sdtdh">
   <w:docDefaults>
     <w:rPrDefault>
       <w:rPr>
-        <w:rFonts w:ascii="Arial" w:eastAsia="Arial" w:hAnsi="Arial" w:cs="Arial"/>
+        <w:rFonts w:ascii="Arial" w:eastAsia="宋体" w:hAnsi="Arial" w:cs="Arial"/>
         <w:sz w:val="22"/>
         <w:szCs w:val="22"/>
         <w:lang w:val="en" w:eastAsia="en-US" w:bidi="ar-SA"/>

</xml_diff>